<commit_message>
docs: Update installation script for Chef Workstation
</commit_message>
<xml_diff>
--- a/docs/Empleo del Chef Workstation.docx
+++ b/docs/Empleo del Chef Workstation.docx
@@ -995,7 +995,7 @@
           <w:color w:val="7BD88F"/>
           <w:sz w:val="20"/>
           <w:szCs w:val="20"/>
-          <w:lang w:val="en-US" w:eastAsia="es-GT"/>
+          <w:lang w:eastAsia="es-GT"/>
         </w:rPr>
       </w:pPr>
     </w:p>
@@ -1017,7 +1017,7 @@
           <w:color w:val="7BD88F"/>
           <w:sz w:val="20"/>
           <w:szCs w:val="20"/>
-          <w:lang w:val="en-US" w:eastAsia="es-GT"/>
+          <w:lang w:eastAsia="es-GT"/>
         </w:rPr>
         <w:t xml:space="preserve"> </w:t>
       </w:r>
@@ -1270,7 +1270,7 @@
           <w:color w:val="7BD88F"/>
           <w:sz w:val="20"/>
           <w:szCs w:val="20"/>
-          <w:lang w:val="en-US" w:eastAsia="es-GT"/>
+          <w:lang w:eastAsia="es-GT"/>
         </w:rPr>
         <w:t xml:space="preserve"> </w:t>
       </w:r>
@@ -1935,7 +1935,7 @@
         </w:rPr>
         <w:lastRenderedPageBreak/>
         <w:drawing>
-          <wp:inline distT="0" distB="0" distL="0" distR="0" wp14:anchorId="5B412EE7" wp14:editId="20F986D6">
+          <wp:inline distT="0" distB="0" distL="0" distR="0" wp14:anchorId="5B412EE7" wp14:editId="1113EE1C">
             <wp:extent cx="5612130" cy="2883535"/>
             <wp:effectExtent l="0" t="0" r="7620" b="0"/>
             <wp:docPr id="1800093347" name="Imagen 17" descr="ubuntu-unir@unir-server: ~"/>
@@ -2068,7 +2068,7 @@
           <w:color w:val="7BD88F"/>
           <w:sz w:val="20"/>
           <w:szCs w:val="20"/>
-          <w:lang w:val="en-US" w:eastAsia="es-GT"/>
+          <w:lang w:eastAsia="es-GT"/>
         </w:rPr>
         <w:t xml:space="preserve"> </w:t>
       </w:r>
@@ -2126,7 +2126,7 @@
           <w:color w:val="F7F1FF"/>
           <w:sz w:val="20"/>
           <w:szCs w:val="20"/>
-          <w:lang w:eastAsia="es-GT"/>
+          <w:lang w:val="en-US" w:eastAsia="es-GT"/>
         </w:rPr>
       </w:pPr>
       <w:r>
@@ -2135,19 +2135,9 @@
           <w:color w:val="7BD88F"/>
           <w:sz w:val="20"/>
           <w:szCs w:val="20"/>
-          <w:lang w:eastAsia="es-GT"/>
-        </w:rPr>
-        <w:t xml:space="preserve"> </w:t>
-      </w:r>
-      <w:r>
-        <w:rPr>
-          <w:rFonts w:ascii="Cascadia Code" w:eastAsia="Times New Roman" w:hAnsi="Cascadia Code" w:cs="Cascadia Code"/>
-          <w:color w:val="7BD88F"/>
-          <w:sz w:val="20"/>
-          <w:szCs w:val="20"/>
-          <w:lang w:eastAsia="es-GT"/>
-        </w:rPr>
-        <w:t>cd</w:t>
+          <w:lang w:val="en-US" w:eastAsia="es-GT"/>
+        </w:rPr>
+        <w:t xml:space="preserve"> cd</w:t>
       </w:r>
       <w:r>
         <w:rPr>
@@ -2155,7 +2145,7 @@
           <w:color w:val="D7D7D7"/>
           <w:sz w:val="20"/>
           <w:szCs w:val="20"/>
-          <w:lang w:eastAsia="es-GT"/>
+          <w:lang w:val="en-US" w:eastAsia="es-GT"/>
         </w:rPr>
         <w:t xml:space="preserve"> </w:t>
       </w:r>
@@ -2165,7 +2155,7 @@
           <w:color w:val="E3CF65"/>
           <w:sz w:val="20"/>
           <w:szCs w:val="20"/>
-          <w:lang w:eastAsia="es-GT"/>
+          <w:lang w:val="en-US" w:eastAsia="es-GT"/>
         </w:rPr>
         <w:t>chef-repo</w:t>
       </w:r>
@@ -2179,7 +2169,7 @@
           <w:color w:val="F7F1FF"/>
           <w:sz w:val="20"/>
           <w:szCs w:val="20"/>
-          <w:lang w:eastAsia="es-GT"/>
+          <w:lang w:val="en-US" w:eastAsia="es-GT"/>
         </w:rPr>
       </w:pPr>
     </w:p>
@@ -2263,6 +2253,24 @@
             </a:graphic>
           </wp:inline>
         </w:drawing>
+      </w:r>
+    </w:p>
+    <w:p>
+      <w:pPr>
+        <w:spacing w:line="240" w:lineRule="auto"/>
+        <w:jc w:val="both"/>
+      </w:pPr>
+      <w:r>
+        <w:lastRenderedPageBreak/>
+        <w:t xml:space="preserve">La instalación y configuración de Chef Workstation se realizó de manera exitosa. Todos los binarios fueron correctamente reconocidos, y se estableció el entorno base de trabajo para la posterior creación de recetas y </w:t>
+      </w:r>
+      <w:proofErr w:type="spellStart"/>
+      <w:r>
+        <w:t>cookbooks</w:t>
+      </w:r>
+      <w:proofErr w:type="spellEnd"/>
+      <w:r>
+        <w:t>. Esta configuración servirá como punto de partida para las siguientes fases de la actividad.</w:t>
       </w:r>
     </w:p>
     <w:sectPr>

</xml_diff>